<commit_message>
US-3 & 4 Complete/ Remove redux and apply use-form
</commit_message>
<xml_diff>
--- a/public/template.docx
+++ b/public/template.docx
@@ -62,7 +62,7 @@
                     </a:ln>
                     <a:extLst>
                       <a:ext uri="{FAA26D3D-D897-4be2-8F04-BA451C77F1D7}">
-                        <ma14:placeholderFlag xmlns:ma14="http://schemas.microsoft.com/office/mac/drawingml/2011/main" xmlns:w="http://schemas.openxmlformats.org/wordprocessingml/2006/main" xmlns:w10="urn:schemas-microsoft-com:office:word" xmlns:v="urn:schemas-microsoft-com:vml" xmlns:o="urn:schemas-microsoft-com:office:office" xmlns:mv="urn:schemas-microsoft-com:mac:vml" xmlns:mo="http://schemas.microsoft.com/office/mac/office/2008/main" xmlns=""/>
+                        <ma14:placeholderFlag xmlns="" xmlns:mo="http://schemas.microsoft.com/office/mac/office/2008/main" xmlns:mv="urn:schemas-microsoft-com:mac:vml" xmlns:o="urn:schemas-microsoft-com:office:office" xmlns:v="urn:schemas-microsoft-com:vml" xmlns:w10="urn:schemas-microsoft-com:office:word" xmlns:w="http://schemas.openxmlformats.org/wordprocessingml/2006/main" xmlns:ma14="http://schemas.microsoft.com/office/mac/drawingml/2011/main"/>
                       </a:ext>
                     </a:extLst>
                   </pic:spPr>
@@ -138,7 +138,7 @@
                         </a:effectLst>
                         <a:extLst>
                           <a:ext uri="{909E8E84-426E-40dd-AFC4-6F175D3DCCD1}">
-                            <a14:hiddenFill xmlns:a14="http://schemas.microsoft.com/office/drawing/2010/main" xmlns:w="http://schemas.openxmlformats.org/wordprocessingml/2006/main" xmlns:w10="urn:schemas-microsoft-com:office:word" xmlns:v="urn:schemas-microsoft-com:vml" xmlns:o="urn:schemas-microsoft-com:office:office" xmlns:mv="urn:schemas-microsoft-com:mac:vml" xmlns:mo="http://schemas.microsoft.com/office/mac/office/2008/main" xmlns="">
+                            <a14:hiddenFill xmlns="" xmlns:mo="http://schemas.microsoft.com/office/mac/office/2008/main" xmlns:mv="urn:schemas-microsoft-com:mac:vml" xmlns:o="urn:schemas-microsoft-com:office:office" xmlns:v="urn:schemas-microsoft-com:vml" xmlns:w10="urn:schemas-microsoft-com:office:word" xmlns:w="http://schemas.openxmlformats.org/wordprocessingml/2006/main" xmlns:a14="http://schemas.microsoft.com/office/drawing/2010/main">
                               <a:noFill/>
                             </a14:hiddenFill>
                           </a:ext>
@@ -457,14 +457,6 @@
       </w:pPr>
       <w:r>
         <w:rPr>
-          <w:rFonts w:ascii="Helvetica" w:hAnsi="Helvetica" w:cs="Helvetica"/>
-          <w:color w:val="464048"/>
-          <w:shd w:val="clear" w:color="auto" w:fill="FFFFFF"/>
-        </w:rPr>
-        <w:t> </w:t>
-      </w:r>
-      <w:r>
-        <w:rPr>
           <w:rFonts w:ascii="Helvetica" w:eastAsia="Times New Roman" w:hAnsi="Helvetica" w:cs="Times New Roman"/>
           <w:b/>
           <w:bCs/>
@@ -621,6 +613,61 @@
     </w:p>
     <w:p>
       <w:pPr>
+        <w:rPr>
+          <w:rFonts w:ascii="Helvetica" w:hAnsi="Helvetica" w:cs="Helvetica"/>
+          <w:color w:val="172B4D"/>
+          <w:sz w:val="20"/>
+          <w:szCs w:val="20"/>
+          <w:shd w:val="clear" w:color="auto" w:fill="FFFFFF"/>
+        </w:rPr>
+      </w:pPr>
+      <w:r>
+        <w:rPr>
+          <w:rFonts w:ascii="Helvetica" w:hAnsi="Helvetica" w:cs="Helvetica"/>
+          <w:color w:val="172B4D"/>
+          <w:sz w:val="20"/>
+          <w:szCs w:val="20"/>
+          <w:shd w:val="clear" w:color="auto" w:fill="FFFFFF"/>
+        </w:rPr>
+        <w:t xml:space="preserve">+++IF </w:t>
+      </w:r>
+      <w:proofErr w:type="spellStart"/>
+      <w:proofErr w:type="gramStart"/>
+      <w:r>
+        <w:rPr>
+          <w:rFonts w:ascii="Helvetica" w:hAnsi="Helvetica" w:cs="Helvetica"/>
+          <w:color w:val="172B4D"/>
+          <w:sz w:val="20"/>
+          <w:szCs w:val="20"/>
+          <w:shd w:val="clear" w:color="auto" w:fill="FFFFFF"/>
+        </w:rPr>
+        <w:t>specificCompetence</w:t>
+      </w:r>
+      <w:proofErr w:type="spellEnd"/>
+      <w:r>
+        <w:rPr>
+          <w:rFonts w:ascii="Helvetica" w:hAnsi="Helvetica" w:cs="Helvetica"/>
+          <w:color w:val="172B4D"/>
+          <w:sz w:val="20"/>
+          <w:szCs w:val="20"/>
+          <w:shd w:val="clear" w:color="auto" w:fill="FFFFFF"/>
+        </w:rPr>
+        <w:t xml:space="preserve"> !</w:t>
+      </w:r>
+      <w:proofErr w:type="gramEnd"/>
+      <w:r>
+        <w:rPr>
+          <w:rFonts w:ascii="Helvetica" w:hAnsi="Helvetica" w:cs="Helvetica"/>
+          <w:color w:val="172B4D"/>
+          <w:sz w:val="20"/>
+          <w:szCs w:val="20"/>
+          <w:shd w:val="clear" w:color="auto" w:fill="FFFFFF"/>
+        </w:rPr>
+        <w:t>= null+++</w:t>
+      </w:r>
+    </w:p>
+    <w:p>
+      <w:pPr>
         <w:pStyle w:val="Ttulo1"/>
         <w:pBdr>
           <w:bottom w:val="single" w:sz="4" w:space="1" w:color="767171" w:themeColor="background2" w:themeShade="80"/>
@@ -773,6 +820,7 @@
     <w:p>
       <w:pPr>
         <w:rPr>
+          <w:rStyle w:val="normaltextrun"/>
           <w:rFonts w:ascii="Calibri" w:hAnsi="Calibri" w:cs="Calibri"/>
           <w:sz w:val="20"/>
           <w:szCs w:val="20"/>
@@ -816,6 +864,24 @@
           <w:szCs w:val="20"/>
         </w:rPr>
         <w:t xml:space="preserve">     </w:t>
+      </w:r>
+    </w:p>
+    <w:p>
+      <w:pPr>
+        <w:rPr>
+          <w:rFonts w:ascii="Calibri" w:hAnsi="Calibri" w:cs="Calibri"/>
+          <w:sz w:val="20"/>
+          <w:szCs w:val="20"/>
+        </w:rPr>
+      </w:pPr>
+      <w:r>
+        <w:rPr>
+          <w:rStyle w:val="normaltextrun"/>
+          <w:rFonts w:ascii="Calibri" w:hAnsi="Calibri" w:cs="Calibri"/>
+          <w:sz w:val="20"/>
+          <w:szCs w:val="20"/>
+        </w:rPr>
+        <w:t>+++END-IF+++</w:t>
       </w:r>
     </w:p>
     <w:p>
@@ -989,7 +1055,7 @@
                   </a:ln>
                   <a:extLst>
                     <a:ext uri="{FAA26D3D-D897-4be2-8F04-BA451C77F1D7}">
-                      <ma14:placeholderFlag xmlns:ma14="http://schemas.microsoft.com/office/mac/drawingml/2011/main" xmlns:w="http://schemas.openxmlformats.org/wordprocessingml/2006/main" xmlns:w10="urn:schemas-microsoft-com:office:word" xmlns:v="urn:schemas-microsoft-com:vml" xmlns:o="urn:schemas-microsoft-com:office:office" xmlns:mv="urn:schemas-microsoft-com:mac:vml" xmlns:mo="http://schemas.microsoft.com/office/mac/office/2008/main" xmlns=""/>
+                      <ma14:placeholderFlag xmlns="" xmlns:mo="http://schemas.microsoft.com/office/mac/office/2008/main" xmlns:mv="urn:schemas-microsoft-com:mac:vml" xmlns:o="urn:schemas-microsoft-com:office:office" xmlns:v="urn:schemas-microsoft-com:vml" xmlns:w10="urn:schemas-microsoft-com:office:word" xmlns:w="http://schemas.openxmlformats.org/wordprocessingml/2006/main" xmlns:ma14="http://schemas.microsoft.com/office/mac/drawingml/2011/main"/>
                     </a:ext>
                   </a:extLst>
                 </pic:spPr>
@@ -7313,6 +7379,30 @@
 </file>
 
 <file path=customXml/item1.xml><?xml version="1.0" encoding="utf-8"?>
+<?mso-contentType ?>
+<FormTemplates xmlns="http://schemas.microsoft.com/sharepoint/v3/contenttype/forms">
+  <Display>DocumentLibraryForm</Display>
+  <Edit>DocumentLibraryForm</Edit>
+  <New>DocumentLibraryForm</New>
+</FormTemplates>
+</file>
+
+<file path=customXml/item2.xml><?xml version="1.0" encoding="utf-8"?>
+<p:properties xmlns:p="http://schemas.microsoft.com/office/2006/metadata/properties" xmlns:xsi="http://www.w3.org/2001/XMLSchema-instance" xmlns:pc="http://schemas.microsoft.com/office/infopath/2007/PartnerControls">
+  <documentManagement>
+    <lcf76f155ced4ddcb4097134ff3c332f xmlns="e0c8a1aa-46a7-4032-8331-2d433ace583e">
+      <Terms xmlns="http://schemas.microsoft.com/office/infopath/2007/PartnerControls"/>
+    </lcf76f155ced4ddcb4097134ff3c332f>
+    <TaxCatchAll xmlns="2cb7f2ee-392b-449a-a46e-a0754fdef338" xsi:nil="true"/>
+  </documentManagement>
+</p:properties>
+</file>
+
+<file path=customXml/item3.xml><?xml version="1.0" encoding="utf-8"?>
+<b:Sources xmlns:b="http://schemas.openxmlformats.org/officeDocument/2006/bibliography" xmlns="http://schemas.openxmlformats.org/officeDocument/2006/bibliography" SelectedStyle="/APA.XSL" StyleName="APA"/>
+</file>
+
+<file path=customXml/item4.xml><?xml version="1.0" encoding="utf-8"?>
 <ct:contentTypeSchema xmlns:ct="http://schemas.microsoft.com/office/2006/metadata/contentType" xmlns:ma="http://schemas.microsoft.com/office/2006/metadata/properties/metaAttributes" ct:_="" ma:_="" ma:contentTypeName="Document" ma:contentTypeID="0x010100BC7200475A1F3A4DA533D379BB7DF6E7" ma:contentTypeVersion="16" ma:contentTypeDescription="Crée un document." ma:contentTypeScope="" ma:versionID="d0abb0e0583263ef9272faf1e3a89a32">
   <xsd:schema xmlns:xsd="http://www.w3.org/2001/XMLSchema" xmlns:xs="http://www.w3.org/2001/XMLSchema" xmlns:p="http://schemas.microsoft.com/office/2006/metadata/properties" xmlns:ns2="2cb7f2ee-392b-449a-a46e-a0754fdef338" xmlns:ns3="e0c8a1aa-46a7-4032-8331-2d433ace583e" targetNamespace="http://schemas.microsoft.com/office/2006/metadata/properties" ma:root="true" ma:fieldsID="a1bc84a0c1edaa25defd76e95a952909" ns2:_="" ns3:_="">
     <xsd:import namespace="2cb7f2ee-392b-449a-a46e-a0754fdef338"/>
@@ -7555,31 +7645,34 @@
 </ct:contentTypeSchema>
 </file>
 
-<file path=customXml/item2.xml><?xml version="1.0" encoding="utf-8"?>
-<b:Sources xmlns:b="http://schemas.openxmlformats.org/officeDocument/2006/bibliography" xmlns="http://schemas.openxmlformats.org/officeDocument/2006/bibliography" SelectedStyle="/APA.XSL" StyleName="APA"/>
+<file path=customXml/itemProps1.xml><?xml version="1.0" encoding="utf-8"?>
+<ds:datastoreItem xmlns:ds="http://schemas.openxmlformats.org/officeDocument/2006/customXml" ds:itemID="{B46402E2-8BEF-44A3-992F-E11A47336C0C}">
+  <ds:schemaRefs>
+    <ds:schemaRef ds:uri="http://schemas.microsoft.com/sharepoint/v3/contenttype/forms"/>
+  </ds:schemaRefs>
+</ds:datastoreItem>
 </file>
 
-<file path=customXml/item3.xml><?xml version="1.0" encoding="utf-8"?>
-<p:properties xmlns:p="http://schemas.microsoft.com/office/2006/metadata/properties" xmlns:xsi="http://www.w3.org/2001/XMLSchema-instance" xmlns:pc="http://schemas.microsoft.com/office/infopath/2007/PartnerControls">
-  <documentManagement>
-    <lcf76f155ced4ddcb4097134ff3c332f xmlns="e0c8a1aa-46a7-4032-8331-2d433ace583e">
-      <Terms xmlns="http://schemas.microsoft.com/office/infopath/2007/PartnerControls"/>
-    </lcf76f155ced4ddcb4097134ff3c332f>
-    <TaxCatchAll xmlns="2cb7f2ee-392b-449a-a46e-a0754fdef338" xsi:nil="true"/>
-  </documentManagement>
-</p:properties>
+<file path=customXml/itemProps2.xml><?xml version="1.0" encoding="utf-8"?>
+<ds:datastoreItem xmlns:ds="http://schemas.openxmlformats.org/officeDocument/2006/customXml" ds:itemID="{C9B806FB-AE08-4E8C-B049-36B0BF6C66C7}">
+  <ds:schemaRefs>
+    <ds:schemaRef ds:uri="http://schemas.microsoft.com/office/2006/metadata/properties"/>
+    <ds:schemaRef ds:uri="http://schemas.microsoft.com/office/infopath/2007/PartnerControls"/>
+    <ds:schemaRef ds:uri="e0c8a1aa-46a7-4032-8331-2d433ace583e"/>
+    <ds:schemaRef ds:uri="2cb7f2ee-392b-449a-a46e-a0754fdef338"/>
+  </ds:schemaRefs>
+</ds:datastoreItem>
 </file>
 
-<file path=customXml/item4.xml><?xml version="1.0" encoding="utf-8"?>
-<?mso-contentType ?>
-<FormTemplates xmlns="http://schemas.microsoft.com/sharepoint/v3/contenttype/forms">
-  <Display>DocumentLibraryForm</Display>
-  <Edit>DocumentLibraryForm</Edit>
-  <New>DocumentLibraryForm</New>
-</FormTemplates>
+<file path=customXml/itemProps3.xml><?xml version="1.0" encoding="utf-8"?>
+<ds:datastoreItem xmlns:ds="http://schemas.openxmlformats.org/officeDocument/2006/customXml" ds:itemID="{4C36BE9D-1D2E-47D4-8472-9800B968DD7C}">
+  <ds:schemaRefs>
+    <ds:schemaRef ds:uri="http://schemas.openxmlformats.org/officeDocument/2006/bibliography"/>
+  </ds:schemaRefs>
+</ds:datastoreItem>
 </file>
 
-<file path=customXml/itemProps1.xml><?xml version="1.0" encoding="utf-8"?>
+<file path=customXml/itemProps4.xml><?xml version="1.0" encoding="utf-8"?>
 <ds:datastoreItem xmlns:ds="http://schemas.openxmlformats.org/officeDocument/2006/customXml" ds:itemID="{3AC5A2C0-DE9B-40BA-A1EA-97258EB9838C}">
   <ds:schemaRefs>
     <ds:schemaRef ds:uri="http://schemas.microsoft.com/office/2006/metadata/contentType"/>
@@ -7596,31 +7689,4 @@
     <ds:schemaRef ds:uri="http://schemas.microsoft.com/internal/obd"/>
   </ds:schemaRefs>
 </ds:datastoreItem>
-</file>
-
-<file path=customXml/itemProps2.xml><?xml version="1.0" encoding="utf-8"?>
-<ds:datastoreItem xmlns:ds="http://schemas.openxmlformats.org/officeDocument/2006/customXml" ds:itemID="{4C36BE9D-1D2E-47D4-8472-9800B968DD7C}">
-  <ds:schemaRefs>
-    <ds:schemaRef ds:uri="http://schemas.openxmlformats.org/officeDocument/2006/bibliography"/>
-  </ds:schemaRefs>
-</ds:datastoreItem>
-</file>
-
-<file path=customXml/itemProps3.xml><?xml version="1.0" encoding="utf-8"?>
-<ds:datastoreItem xmlns:ds="http://schemas.openxmlformats.org/officeDocument/2006/customXml" ds:itemID="{C9B806FB-AE08-4E8C-B049-36B0BF6C66C7}">
-  <ds:schemaRefs>
-    <ds:schemaRef ds:uri="http://schemas.microsoft.com/office/2006/metadata/properties"/>
-    <ds:schemaRef ds:uri="http://schemas.microsoft.com/office/infopath/2007/PartnerControls"/>
-    <ds:schemaRef ds:uri="e0c8a1aa-46a7-4032-8331-2d433ace583e"/>
-    <ds:schemaRef ds:uri="2cb7f2ee-392b-449a-a46e-a0754fdef338"/>
-  </ds:schemaRefs>
-</ds:datastoreItem>
-</file>
-
-<file path=customXml/itemProps4.xml><?xml version="1.0" encoding="utf-8"?>
-<ds:datastoreItem xmlns:ds="http://schemas.openxmlformats.org/officeDocument/2006/customXml" ds:itemID="{B46402E2-8BEF-44A3-992F-E11A47336C0C}">
-  <ds:schemaRefs>
-    <ds:schemaRef ds:uri="http://schemas.microsoft.com/sharepoint/v3/contenttype/forms"/>
-  </ds:schemaRefs>
-</ds:datastoreItem>
 </file>
</xml_diff>